<commit_message>
edits in report lab4 inf
</commit_message>
<xml_diff>
--- a/Информатика/lab4/reports/Информатика отчет лабораторная работа 4.docx
+++ b/Информатика/lab4/reports/Информатика отчет лабораторная работа 4.docx
@@ -168,11 +168,19 @@
           <w:rFonts w:ascii="Times New Roman" w:hAnsi="Times New Roman" w:cs="Times New Roman"/>
         </w:rPr>
       </w:pPr>
-      <w:r>
-        <w:rPr>
-          <w:rFonts w:ascii="Times New Roman" w:hAnsi="Times New Roman" w:cs="Times New Roman"/>
-        </w:rPr>
-        <w:t xml:space="preserve">Шмунк Андрей Александрович </w:t>
+      <w:proofErr w:type="spellStart"/>
+      <w:r>
+        <w:rPr>
+          <w:rFonts w:ascii="Times New Roman" w:hAnsi="Times New Roman" w:cs="Times New Roman"/>
+        </w:rPr>
+        <w:t>Шмунк</w:t>
+      </w:r>
+      <w:proofErr w:type="spellEnd"/>
+      <w:r>
+        <w:rPr>
+          <w:rFonts w:ascii="Times New Roman" w:hAnsi="Times New Roman" w:cs="Times New Roman"/>
+        </w:rPr>
+        <w:t xml:space="preserve"> Андрей Александрович </w:t>
       </w:r>
     </w:p>
     <w:p>
@@ -230,7 +238,21 @@
         <w:rPr>
           <w:rFonts w:ascii="Times New Roman" w:hAnsi="Times New Roman" w:cs="Times New Roman"/>
         </w:rPr>
-        <w:t>Доцент ПИиКТ, кандидат технических наук</w:t>
+        <w:t xml:space="preserve">Доцент </w:t>
+      </w:r>
+      <w:proofErr w:type="spellStart"/>
+      <w:r>
+        <w:rPr>
+          <w:rFonts w:ascii="Times New Roman" w:hAnsi="Times New Roman" w:cs="Times New Roman"/>
+        </w:rPr>
+        <w:t>ПИиКТ</w:t>
+      </w:r>
+      <w:proofErr w:type="spellEnd"/>
+      <w:r>
+        <w:rPr>
+          <w:rFonts w:ascii="Times New Roman" w:hAnsi="Times New Roman" w:cs="Times New Roman"/>
+        </w:rPr>
+        <w:t>, кандидат технических наук</w:t>
       </w:r>
     </w:p>
     <w:p>
@@ -245,7 +267,21 @@
         <w:rPr>
           <w:rFonts w:ascii="Times New Roman" w:hAnsi="Times New Roman" w:cs="Times New Roman"/>
         </w:rPr>
-        <w:t xml:space="preserve"> Балакшин Павел Валерьевич</w:t>
+        <w:t xml:space="preserve"> </w:t>
+      </w:r>
+      <w:proofErr w:type="spellStart"/>
+      <w:r>
+        <w:rPr>
+          <w:rFonts w:ascii="Times New Roman" w:hAnsi="Times New Roman" w:cs="Times New Roman"/>
+        </w:rPr>
+        <w:t>Балакшин</w:t>
+      </w:r>
+      <w:proofErr w:type="spellEnd"/>
+      <w:r>
+        <w:rPr>
+          <w:rFonts w:ascii="Times New Roman" w:hAnsi="Times New Roman" w:cs="Times New Roman"/>
+        </w:rPr>
+        <w:t xml:space="preserve"> Павел Валерьевич</w:t>
       </w:r>
     </w:p>
     <w:p>
@@ -878,7 +914,7 @@
                 <w:noProof/>
                 <w:webHidden/>
               </w:rPr>
-              <w:t>5</w:t>
+              <w:t>6</w:t>
             </w:r>
             <w:r>
               <w:rPr>
@@ -1195,7 +1231,25 @@
           <w:color w:val="000007"/>
           <w:lang w:eastAsia="ru-RU"/>
         </w:rPr>
-        <w:t>Определить номер варианта как остаток деления на 36 последних двух цифр своего идентификационного номера в ISU. В случае, если в данный день недели нет занятий, то увеличить номер варианта на восемь.</w:t>
+        <w:t xml:space="preserve">Определить номер варианта как остаток деления на 36 последних двух цифр своего идентификационного номера в ISU. В случае, если в </w:t>
+      </w:r>
+      <w:proofErr w:type="spellStart"/>
+      <w:r>
+        <w:rPr>
+          <w:rFonts w:ascii="Times New Roman" w:eastAsia="Times New Roman" w:hAnsi="Times New Roman" w:cs="Times New Roman"/>
+          <w:color w:val="000007"/>
+          <w:lang w:eastAsia="ru-RU"/>
+        </w:rPr>
+        <w:t>данныи</w:t>
+      </w:r>
+      <w:proofErr w:type="spellEnd"/>
+      <w:r>
+        <w:rPr>
+          <w:rFonts w:ascii="Times New Roman" w:eastAsia="Times New Roman" w:hAnsi="Times New Roman" w:cs="Times New Roman"/>
+          <w:color w:val="000007"/>
+          <w:lang w:eastAsia="ru-RU"/>
+        </w:rPr>
+        <w:t>̆ день недели нет занятий, то увеличить номер варианта на восемь.</w:t>
       </w:r>
       <w:r>
         <w:rPr>
@@ -1323,7 +1377,25 @@
           <w:color w:val="000007"/>
           <w:lang w:eastAsia="ru-RU"/>
         </w:rPr>
-        <w:t xml:space="preserve">Понять устройство страницы с расписанием на примере расписания лектора: </w:t>
+        <w:t xml:space="preserve">Понять </w:t>
+      </w:r>
+      <w:proofErr w:type="spellStart"/>
+      <w:r>
+        <w:rPr>
+          <w:rFonts w:ascii="Times New Roman" w:eastAsia="Times New Roman" w:hAnsi="Times New Roman" w:cs="Times New Roman"/>
+          <w:color w:val="000007"/>
+          <w:lang w:eastAsia="ru-RU"/>
+        </w:rPr>
+        <w:t>устройство</w:t>
+      </w:r>
+      <w:proofErr w:type="spellEnd"/>
+      <w:r>
+        <w:rPr>
+          <w:rFonts w:ascii="Times New Roman" w:eastAsia="Times New Roman" w:hAnsi="Times New Roman" w:cs="Times New Roman"/>
+          <w:color w:val="000007"/>
+          <w:lang w:eastAsia="ru-RU"/>
+        </w:rPr>
+        <w:t xml:space="preserve"> страницы с расписанием на примере расписания лектора: </w:t>
       </w:r>
       <w:r>
         <w:rPr>
@@ -1354,7 +1426,43 @@
           <w:color w:val="000007"/>
           <w:lang w:eastAsia="ru-RU"/>
         </w:rPr>
-        <w:t xml:space="preserve">Исходя из структуры расписания конкретного дня, сформировать файл с расписанием в формате, указанном в задании в качестве исходного. При этом необходимо, чтобы в выбранном дне было не менее двух занятий (можно использовать своё персональное). В случае, если в данный день недели нет таких занятий, то увеличить номер варианта ещё на восемь. </w:t>
+        <w:t xml:space="preserve">Исходя из структуры расписания конкретного дня, сформировать </w:t>
+      </w:r>
+      <w:proofErr w:type="spellStart"/>
+      <w:r>
+        <w:rPr>
+          <w:rFonts w:ascii="Times New Roman" w:eastAsia="Times New Roman" w:hAnsi="Times New Roman" w:cs="Times New Roman"/>
+          <w:color w:val="000007"/>
+          <w:lang w:eastAsia="ru-RU"/>
+        </w:rPr>
+        <w:t>файл</w:t>
+      </w:r>
+      <w:proofErr w:type="spellEnd"/>
+      <w:r>
+        <w:rPr>
+          <w:rFonts w:ascii="Times New Roman" w:eastAsia="Times New Roman" w:hAnsi="Times New Roman" w:cs="Times New Roman"/>
+          <w:color w:val="000007"/>
+          <w:lang w:eastAsia="ru-RU"/>
+        </w:rPr>
+        <w:t xml:space="preserve"> с расписанием в формате, указанном в задании в качестве исходного. При этом необходимо, чтобы в выбранном дне было не менее двух занятий (можно использовать своё персональное). В случае, если в </w:t>
+      </w:r>
+      <w:proofErr w:type="spellStart"/>
+      <w:r>
+        <w:rPr>
+          <w:rFonts w:ascii="Times New Roman" w:eastAsia="Times New Roman" w:hAnsi="Times New Roman" w:cs="Times New Roman"/>
+          <w:color w:val="000007"/>
+          <w:lang w:eastAsia="ru-RU"/>
+        </w:rPr>
+        <w:t>данныи</w:t>
+      </w:r>
+      <w:proofErr w:type="spellEnd"/>
+      <w:r>
+        <w:rPr>
+          <w:rFonts w:ascii="Times New Roman" w:eastAsia="Times New Roman" w:hAnsi="Times New Roman" w:cs="Times New Roman"/>
+          <w:color w:val="000007"/>
+          <w:lang w:eastAsia="ru-RU"/>
+        </w:rPr>
+        <w:t xml:space="preserve">̆ день недели нет таких занятий, то увеличить номер варианта ещё на восемь. </w:t>
       </w:r>
     </w:p>
     <w:p>
@@ -1377,7 +1485,97 @@
           <w:color w:val="000007"/>
           <w:lang w:eastAsia="ru-RU"/>
         </w:rPr>
-        <w:t xml:space="preserve">Обязательное задание (позволяет набрать до 45 процентов от максимального числа баллов БаРС за данную лабораторную): написать программу на языке Python 3.x, которая бы осуществляла парсинг и конвертацию исходного файла в новый путём простой замены метасимволов исходного формата на метасимволы результирующего формата. </w:t>
+        <w:t xml:space="preserve">Обязательное задание (позволяет набрать до 45 процентов от максимального числа баллов </w:t>
+      </w:r>
+      <w:proofErr w:type="spellStart"/>
+      <w:r>
+        <w:rPr>
+          <w:rFonts w:ascii="Times New Roman" w:eastAsia="Times New Roman" w:hAnsi="Times New Roman" w:cs="Times New Roman"/>
+          <w:color w:val="000007"/>
+          <w:lang w:eastAsia="ru-RU"/>
+        </w:rPr>
+        <w:t>БаРС</w:t>
+      </w:r>
+      <w:proofErr w:type="spellEnd"/>
+      <w:r>
+        <w:rPr>
+          <w:rFonts w:ascii="Times New Roman" w:eastAsia="Times New Roman" w:hAnsi="Times New Roman" w:cs="Times New Roman"/>
+          <w:color w:val="000007"/>
+          <w:lang w:eastAsia="ru-RU"/>
+        </w:rPr>
+        <w:t xml:space="preserve"> за данную лабораторную): написать программу на языке Python 3.x, которая бы осуществляла </w:t>
+      </w:r>
+      <w:proofErr w:type="spellStart"/>
+      <w:r>
+        <w:rPr>
+          <w:rFonts w:ascii="Times New Roman" w:eastAsia="Times New Roman" w:hAnsi="Times New Roman" w:cs="Times New Roman"/>
+          <w:color w:val="000007"/>
+          <w:lang w:eastAsia="ru-RU"/>
+        </w:rPr>
+        <w:t>парсинг</w:t>
+      </w:r>
+      <w:proofErr w:type="spellEnd"/>
+      <w:r>
+        <w:rPr>
+          <w:rFonts w:ascii="Times New Roman" w:eastAsia="Times New Roman" w:hAnsi="Times New Roman" w:cs="Times New Roman"/>
+          <w:color w:val="000007"/>
+          <w:lang w:eastAsia="ru-RU"/>
+        </w:rPr>
+        <w:t xml:space="preserve"> и конвертацию исходного </w:t>
+      </w:r>
+      <w:proofErr w:type="spellStart"/>
+      <w:r>
+        <w:rPr>
+          <w:rFonts w:ascii="Times New Roman" w:eastAsia="Times New Roman" w:hAnsi="Times New Roman" w:cs="Times New Roman"/>
+          <w:color w:val="000007"/>
+          <w:lang w:eastAsia="ru-RU"/>
+        </w:rPr>
+        <w:t>файла</w:t>
+      </w:r>
+      <w:proofErr w:type="spellEnd"/>
+      <w:r>
+        <w:rPr>
+          <w:rFonts w:ascii="Times New Roman" w:eastAsia="Times New Roman" w:hAnsi="Times New Roman" w:cs="Times New Roman"/>
+          <w:color w:val="000007"/>
+          <w:lang w:eastAsia="ru-RU"/>
+        </w:rPr>
+        <w:t xml:space="preserve"> в </w:t>
+      </w:r>
+      <w:proofErr w:type="spellStart"/>
+      <w:r>
+        <w:rPr>
+          <w:rFonts w:ascii="Times New Roman" w:eastAsia="Times New Roman" w:hAnsi="Times New Roman" w:cs="Times New Roman"/>
+          <w:color w:val="000007"/>
+          <w:lang w:eastAsia="ru-RU"/>
+        </w:rPr>
+        <w:t>новыи</w:t>
+      </w:r>
+      <w:proofErr w:type="spellEnd"/>
+      <w:r>
+        <w:rPr>
+          <w:rFonts w:ascii="Times New Roman" w:eastAsia="Times New Roman" w:hAnsi="Times New Roman" w:cs="Times New Roman"/>
+          <w:color w:val="000007"/>
+          <w:lang w:eastAsia="ru-RU"/>
+        </w:rPr>
+        <w:t xml:space="preserve">̆ </w:t>
+      </w:r>
+      <w:proofErr w:type="spellStart"/>
+      <w:r>
+        <w:rPr>
+          <w:rFonts w:ascii="Times New Roman" w:eastAsia="Times New Roman" w:hAnsi="Times New Roman" w:cs="Times New Roman"/>
+          <w:color w:val="000007"/>
+          <w:lang w:eastAsia="ru-RU"/>
+        </w:rPr>
+        <w:t>путём</w:t>
+      </w:r>
+      <w:proofErr w:type="spellEnd"/>
+      <w:r>
+        <w:rPr>
+          <w:rFonts w:ascii="Times New Roman" w:eastAsia="Times New Roman" w:hAnsi="Times New Roman" w:cs="Times New Roman"/>
+          <w:color w:val="000007"/>
+          <w:lang w:eastAsia="ru-RU"/>
+        </w:rPr>
+        <w:t xml:space="preserve"> простой замены метасимволов исходного формата на метасимволы результирующего формата. </w:t>
       </w:r>
     </w:p>
     <w:p>
@@ -1400,7 +1598,25 @@
           <w:color w:val="000007"/>
           <w:lang w:eastAsia="ru-RU"/>
         </w:rPr>
-        <w:t xml:space="preserve">Нельзя использовать готовые библиотеки, в том числе регулярные выражения в Python и библиотеки для загрузки XML-файлов. </w:t>
+        <w:t xml:space="preserve">Нельзя использовать готовые библиотеки, в том числе регулярные выражения в Python и библиотеки для загрузки </w:t>
+      </w:r>
+      <w:proofErr w:type="spellStart"/>
+      <w:r>
+        <w:rPr>
+          <w:rFonts w:ascii="Times New Roman" w:eastAsia="Times New Roman" w:hAnsi="Times New Roman" w:cs="Times New Roman"/>
+          <w:color w:val="000007"/>
+          <w:lang w:eastAsia="ru-RU"/>
+        </w:rPr>
+        <w:t>XML-файлов</w:t>
+      </w:r>
+      <w:proofErr w:type="spellEnd"/>
+      <w:r>
+        <w:rPr>
+          <w:rFonts w:ascii="Times New Roman" w:eastAsia="Times New Roman" w:hAnsi="Times New Roman" w:cs="Times New Roman"/>
+          <w:color w:val="000007"/>
+          <w:lang w:eastAsia="ru-RU"/>
+        </w:rPr>
+        <w:t xml:space="preserve">. </w:t>
       </w:r>
     </w:p>
     <w:p>
@@ -1423,7 +1639,25 @@
           <w:color w:val="000007"/>
           <w:lang w:eastAsia="ru-RU"/>
         </w:rPr>
-        <w:t xml:space="preserve">Дополнительное задание No1 (позволяет набрать +10 процентов от максимального числа баллов БаРС за данную лабораторную). </w:t>
+        <w:t xml:space="preserve">Дополнительное задание No1 (позволяет набрать +10 процентов от максимального числа баллов </w:t>
+      </w:r>
+      <w:proofErr w:type="spellStart"/>
+      <w:r>
+        <w:rPr>
+          <w:rFonts w:ascii="Times New Roman" w:eastAsia="Times New Roman" w:hAnsi="Times New Roman" w:cs="Times New Roman"/>
+          <w:color w:val="000007"/>
+          <w:lang w:eastAsia="ru-RU"/>
+        </w:rPr>
+        <w:t>БаРС</w:t>
+      </w:r>
+      <w:proofErr w:type="spellEnd"/>
+      <w:r>
+        <w:rPr>
+          <w:rFonts w:ascii="Times New Roman" w:eastAsia="Times New Roman" w:hAnsi="Times New Roman" w:cs="Times New Roman"/>
+          <w:color w:val="000007"/>
+          <w:lang w:eastAsia="ru-RU"/>
+        </w:rPr>
+        <w:t xml:space="preserve"> за данную лабораторную). </w:t>
       </w:r>
     </w:p>
     <w:p>
@@ -1443,7 +1677,79 @@
           <w:color w:val="000007"/>
           <w:lang w:eastAsia="ru-RU"/>
         </w:rPr>
-        <w:t xml:space="preserve">a)  Найти готовые библиотеки, осуществляющие аналогичный парсинг и конвертацию файлов. </w:t>
+        <w:t>a)  </w:t>
+      </w:r>
+      <w:proofErr w:type="spellStart"/>
+      <w:r>
+        <w:rPr>
+          <w:rFonts w:ascii="Times New Roman" w:eastAsia="Times New Roman" w:hAnsi="Times New Roman" w:cs="Times New Roman"/>
+          <w:color w:val="000007"/>
+          <w:lang w:eastAsia="ru-RU"/>
+        </w:rPr>
+        <w:t>Найти</w:t>
+      </w:r>
+      <w:proofErr w:type="spellEnd"/>
+      <w:r>
+        <w:rPr>
+          <w:rFonts w:ascii="Times New Roman" w:eastAsia="Times New Roman" w:hAnsi="Times New Roman" w:cs="Times New Roman"/>
+          <w:color w:val="000007"/>
+          <w:lang w:eastAsia="ru-RU"/>
+        </w:rPr>
+        <w:t xml:space="preserve"> готовые библиотеки, осуществляющие </w:t>
+      </w:r>
+      <w:proofErr w:type="spellStart"/>
+      <w:r>
+        <w:rPr>
+          <w:rFonts w:ascii="Times New Roman" w:eastAsia="Times New Roman" w:hAnsi="Times New Roman" w:cs="Times New Roman"/>
+          <w:color w:val="000007"/>
+          <w:lang w:eastAsia="ru-RU"/>
+        </w:rPr>
+        <w:t>аналогичныи</w:t>
+      </w:r>
+      <w:proofErr w:type="spellEnd"/>
+      <w:r>
+        <w:rPr>
+          <w:rFonts w:ascii="Times New Roman" w:eastAsia="Times New Roman" w:hAnsi="Times New Roman" w:cs="Times New Roman"/>
+          <w:color w:val="000007"/>
+          <w:lang w:eastAsia="ru-RU"/>
+        </w:rPr>
+        <w:t xml:space="preserve">̆ </w:t>
+      </w:r>
+      <w:proofErr w:type="spellStart"/>
+      <w:r>
+        <w:rPr>
+          <w:rFonts w:ascii="Times New Roman" w:eastAsia="Times New Roman" w:hAnsi="Times New Roman" w:cs="Times New Roman"/>
+          <w:color w:val="000007"/>
+          <w:lang w:eastAsia="ru-RU"/>
+        </w:rPr>
+        <w:t>парсинг</w:t>
+      </w:r>
+      <w:proofErr w:type="spellEnd"/>
+      <w:r>
+        <w:rPr>
+          <w:rFonts w:ascii="Times New Roman" w:eastAsia="Times New Roman" w:hAnsi="Times New Roman" w:cs="Times New Roman"/>
+          <w:color w:val="000007"/>
+          <w:lang w:eastAsia="ru-RU"/>
+        </w:rPr>
+        <w:t xml:space="preserve"> и конвертацию </w:t>
+      </w:r>
+      <w:proofErr w:type="spellStart"/>
+      <w:r>
+        <w:rPr>
+          <w:rFonts w:ascii="Times New Roman" w:eastAsia="Times New Roman" w:hAnsi="Times New Roman" w:cs="Times New Roman"/>
+          <w:color w:val="000007"/>
+          <w:lang w:eastAsia="ru-RU"/>
+        </w:rPr>
+        <w:t>файлов</w:t>
+      </w:r>
+      <w:proofErr w:type="spellEnd"/>
+      <w:r>
+        <w:rPr>
+          <w:rFonts w:ascii="Times New Roman" w:eastAsia="Times New Roman" w:hAnsi="Times New Roman" w:cs="Times New Roman"/>
+          <w:color w:val="000007"/>
+          <w:lang w:eastAsia="ru-RU"/>
+        </w:rPr>
+        <w:t xml:space="preserve">. </w:t>
       </w:r>
     </w:p>
     <w:p>
@@ -1463,7 +1769,43 @@
           <w:color w:val="000007"/>
           <w:lang w:eastAsia="ru-RU"/>
         </w:rPr>
-        <w:t xml:space="preserve">b)  Переписать исходный код, применив найденные библиотеки. Регулярные выражения также нельзя использовать. </w:t>
+        <w:t xml:space="preserve">b)  Переписать </w:t>
+      </w:r>
+      <w:proofErr w:type="spellStart"/>
+      <w:r>
+        <w:rPr>
+          <w:rFonts w:ascii="Times New Roman" w:eastAsia="Times New Roman" w:hAnsi="Times New Roman" w:cs="Times New Roman"/>
+          <w:color w:val="000007"/>
+          <w:lang w:eastAsia="ru-RU"/>
+        </w:rPr>
+        <w:t>исходныи</w:t>
+      </w:r>
+      <w:proofErr w:type="spellEnd"/>
+      <w:r>
+        <w:rPr>
+          <w:rFonts w:ascii="Times New Roman" w:eastAsia="Times New Roman" w:hAnsi="Times New Roman" w:cs="Times New Roman"/>
+          <w:color w:val="000007"/>
+          <w:lang w:eastAsia="ru-RU"/>
+        </w:rPr>
+        <w:t xml:space="preserve">̆ код, применив </w:t>
+      </w:r>
+      <w:proofErr w:type="spellStart"/>
+      <w:r>
+        <w:rPr>
+          <w:rFonts w:ascii="Times New Roman" w:eastAsia="Times New Roman" w:hAnsi="Times New Roman" w:cs="Times New Roman"/>
+          <w:color w:val="000007"/>
+          <w:lang w:eastAsia="ru-RU"/>
+        </w:rPr>
+        <w:t>найденные</w:t>
+      </w:r>
+      <w:proofErr w:type="spellEnd"/>
+      <w:r>
+        <w:rPr>
+          <w:rFonts w:ascii="Times New Roman" w:eastAsia="Times New Roman" w:hAnsi="Times New Roman" w:cs="Times New Roman"/>
+          <w:color w:val="000007"/>
+          <w:lang w:eastAsia="ru-RU"/>
+        </w:rPr>
+        <w:t xml:space="preserve"> библиотеки. Регулярные выражения также нельзя использовать. </w:t>
       </w:r>
     </w:p>
     <w:p>
@@ -1483,7 +1825,25 @@
           <w:color w:val="000007"/>
           <w:lang w:eastAsia="ru-RU"/>
         </w:rPr>
-        <w:t xml:space="preserve">c)  Сравнить полученные результаты и объяснить их сходство/различие. Объяснение должно быть отражено в отчёте. </w:t>
+        <w:t xml:space="preserve">c)  Сравнить полученные результаты и объяснить их сходство/различие. Объяснение должно быть отражено в </w:t>
+      </w:r>
+      <w:proofErr w:type="spellStart"/>
+      <w:r>
+        <w:rPr>
+          <w:rFonts w:ascii="Times New Roman" w:eastAsia="Times New Roman" w:hAnsi="Times New Roman" w:cs="Times New Roman"/>
+          <w:color w:val="000007"/>
+          <w:lang w:eastAsia="ru-RU"/>
+        </w:rPr>
+        <w:t>отчёте</w:t>
+      </w:r>
+      <w:proofErr w:type="spellEnd"/>
+      <w:r>
+        <w:rPr>
+          <w:rFonts w:ascii="Times New Roman" w:eastAsia="Times New Roman" w:hAnsi="Times New Roman" w:cs="Times New Roman"/>
+          <w:color w:val="000007"/>
+          <w:lang w:eastAsia="ru-RU"/>
+        </w:rPr>
+        <w:t xml:space="preserve">. </w:t>
       </w:r>
     </w:p>
     <w:p>
@@ -1501,7 +1861,25 @@
           <w:color w:val="000007"/>
           <w:lang w:eastAsia="ru-RU"/>
         </w:rPr>
-        <w:t xml:space="preserve">10.Дополнительное задание No2 (позволяет набрать +10 процентов от максимального числа баллов БаРС за данную лабораторную). </w:t>
+        <w:t xml:space="preserve">10.Дополнительное задание No2 (позволяет набрать +10 процентов от максимального числа баллов </w:t>
+      </w:r>
+      <w:proofErr w:type="spellStart"/>
+      <w:r>
+        <w:rPr>
+          <w:rFonts w:ascii="Times New Roman" w:eastAsia="Times New Roman" w:hAnsi="Times New Roman" w:cs="Times New Roman"/>
+          <w:color w:val="000007"/>
+          <w:lang w:eastAsia="ru-RU"/>
+        </w:rPr>
+        <w:t>БаРС</w:t>
+      </w:r>
+      <w:proofErr w:type="spellEnd"/>
+      <w:r>
+        <w:rPr>
+          <w:rFonts w:ascii="Times New Roman" w:eastAsia="Times New Roman" w:hAnsi="Times New Roman" w:cs="Times New Roman"/>
+          <w:color w:val="000007"/>
+          <w:lang w:eastAsia="ru-RU"/>
+        </w:rPr>
+        <w:t xml:space="preserve"> за данную лабораторную). </w:t>
       </w:r>
     </w:p>
     <w:p>
@@ -1522,7 +1900,25 @@
           <w:lang w:eastAsia="ru-RU"/>
         </w:rPr>
         <w:lastRenderedPageBreak/>
-        <w:t>a)  Переписать исходный код, добавив в него использование регулярных выражений.</w:t>
+        <w:t xml:space="preserve">a)  Переписать </w:t>
+      </w:r>
+      <w:proofErr w:type="spellStart"/>
+      <w:r>
+        <w:rPr>
+          <w:rFonts w:ascii="Times New Roman" w:eastAsia="Times New Roman" w:hAnsi="Times New Roman" w:cs="Times New Roman"/>
+          <w:color w:val="000007"/>
+          <w:lang w:eastAsia="ru-RU"/>
+        </w:rPr>
+        <w:t>исходныи</w:t>
+      </w:r>
+      <w:proofErr w:type="spellEnd"/>
+      <w:r>
+        <w:rPr>
+          <w:rFonts w:ascii="Times New Roman" w:eastAsia="Times New Roman" w:hAnsi="Times New Roman" w:cs="Times New Roman"/>
+          <w:color w:val="000007"/>
+          <w:lang w:eastAsia="ru-RU"/>
+        </w:rPr>
+        <w:t>̆ код, добавив в него использование регулярных выражений.</w:t>
       </w:r>
     </w:p>
     <w:p>
@@ -1557,7 +1953,25 @@
           <w:color w:val="000007"/>
           <w:lang w:eastAsia="ru-RU"/>
         </w:rPr>
-        <w:t xml:space="preserve">должно быть отражено в отчёте. </w:t>
+        <w:t xml:space="preserve">должно быть отражено в </w:t>
+      </w:r>
+      <w:proofErr w:type="spellStart"/>
+      <w:r>
+        <w:rPr>
+          <w:rFonts w:ascii="Times New Roman" w:eastAsia="Times New Roman" w:hAnsi="Times New Roman" w:cs="Times New Roman"/>
+          <w:color w:val="000007"/>
+          <w:lang w:eastAsia="ru-RU"/>
+        </w:rPr>
+        <w:t>отчёте</w:t>
+      </w:r>
+      <w:proofErr w:type="spellEnd"/>
+      <w:r>
+        <w:rPr>
+          <w:rFonts w:ascii="Times New Roman" w:eastAsia="Times New Roman" w:hAnsi="Times New Roman" w:cs="Times New Roman"/>
+          <w:color w:val="000007"/>
+          <w:lang w:eastAsia="ru-RU"/>
+        </w:rPr>
+        <w:t xml:space="preserve">. </w:t>
       </w:r>
     </w:p>
     <w:p>
@@ -1575,7 +1989,25 @@
           <w:color w:val="000007"/>
           <w:lang w:eastAsia="ru-RU"/>
         </w:rPr>
-        <w:t xml:space="preserve">11.Дополнительное задание No3 (позволяет набрать +25 процентов от максимального числа баллов БаРС за данную лабораторную). </w:t>
+        <w:t xml:space="preserve">11.Дополнительное задание No3 (позволяет набрать +25 процентов от максимального числа баллов </w:t>
+      </w:r>
+      <w:proofErr w:type="spellStart"/>
+      <w:r>
+        <w:rPr>
+          <w:rFonts w:ascii="Times New Roman" w:eastAsia="Times New Roman" w:hAnsi="Times New Roman" w:cs="Times New Roman"/>
+          <w:color w:val="000007"/>
+          <w:lang w:eastAsia="ru-RU"/>
+        </w:rPr>
+        <w:t>БаРС</w:t>
+      </w:r>
+      <w:proofErr w:type="spellEnd"/>
+      <w:r>
+        <w:rPr>
+          <w:rFonts w:ascii="Times New Roman" w:eastAsia="Times New Roman" w:hAnsi="Times New Roman" w:cs="Times New Roman"/>
+          <w:color w:val="000007"/>
+          <w:lang w:eastAsia="ru-RU"/>
+        </w:rPr>
+        <w:t xml:space="preserve"> за данную лабораторную). </w:t>
       </w:r>
     </w:p>
     <w:p>
@@ -1594,7 +2026,43 @@
           <w:color w:val="000007"/>
           <w:lang w:eastAsia="ru-RU"/>
         </w:rPr>
-        <w:t xml:space="preserve">а) Переписать исходный код таким образом, чтобы для решения задачи использовались формальные грамматики. То есть ваш код должен уметь осуществлять парсинг и конвертацию любых данных, представленных в исходном формате, в данные, представленные в результирующем формате: как с готовыми библиотеками из дополнительного задания No1. </w:t>
+        <w:t xml:space="preserve">а) Переписать </w:t>
+      </w:r>
+      <w:proofErr w:type="spellStart"/>
+      <w:r>
+        <w:rPr>
+          <w:rFonts w:ascii="Times New Roman" w:eastAsia="Times New Roman" w:hAnsi="Times New Roman" w:cs="Times New Roman"/>
+          <w:color w:val="000007"/>
+          <w:lang w:eastAsia="ru-RU"/>
+        </w:rPr>
+        <w:t>исходныи</w:t>
+      </w:r>
+      <w:proofErr w:type="spellEnd"/>
+      <w:r>
+        <w:rPr>
+          <w:rFonts w:ascii="Times New Roman" w:eastAsia="Times New Roman" w:hAnsi="Times New Roman" w:cs="Times New Roman"/>
+          <w:color w:val="000007"/>
+          <w:lang w:eastAsia="ru-RU"/>
+        </w:rPr>
+        <w:t xml:space="preserve">̆ код таким образом, чтобы для решения задачи использовались формальные грамматики. То есть ваш код должен уметь осуществлять </w:t>
+      </w:r>
+      <w:proofErr w:type="spellStart"/>
+      <w:r>
+        <w:rPr>
+          <w:rFonts w:ascii="Times New Roman" w:eastAsia="Times New Roman" w:hAnsi="Times New Roman" w:cs="Times New Roman"/>
+          <w:color w:val="000007"/>
+          <w:lang w:eastAsia="ru-RU"/>
+        </w:rPr>
+        <w:t>парсинг</w:t>
+      </w:r>
+      <w:proofErr w:type="spellEnd"/>
+      <w:r>
+        <w:rPr>
+          <w:rFonts w:ascii="Times New Roman" w:eastAsia="Times New Roman" w:hAnsi="Times New Roman" w:cs="Times New Roman"/>
+          <w:color w:val="000007"/>
+          <w:lang w:eastAsia="ru-RU"/>
+        </w:rPr>
+        <w:t xml:space="preserve"> и конвертацию любых данных, представленных в исходном формате, в данные, представленные в результирующем формате: как с готовыми библиотеками из дополнительного задания No1. </w:t>
       </w:r>
     </w:p>
     <w:p>
@@ -1632,7 +2100,25 @@
           <w:color w:val="000007"/>
           <w:lang w:eastAsia="ru-RU"/>
         </w:rPr>
-        <w:t xml:space="preserve">с) Сравнить полученные результаты и объяснить их сходство/различие. Объяснение должно быть отражено в отчёте. </w:t>
+        <w:t xml:space="preserve">с) Сравнить полученные результаты и объяснить их сходство/различие. Объяснение должно быть отражено в </w:t>
+      </w:r>
+      <w:proofErr w:type="spellStart"/>
+      <w:r>
+        <w:rPr>
+          <w:rFonts w:ascii="Times New Roman" w:eastAsia="Times New Roman" w:hAnsi="Times New Roman" w:cs="Times New Roman"/>
+          <w:color w:val="000007"/>
+          <w:lang w:eastAsia="ru-RU"/>
+        </w:rPr>
+        <w:t>отчёте</w:t>
+      </w:r>
+      <w:proofErr w:type="spellEnd"/>
+      <w:r>
+        <w:rPr>
+          <w:rFonts w:ascii="Times New Roman" w:eastAsia="Times New Roman" w:hAnsi="Times New Roman" w:cs="Times New Roman"/>
+          <w:color w:val="000007"/>
+          <w:lang w:eastAsia="ru-RU"/>
+        </w:rPr>
+        <w:t xml:space="preserve">. </w:t>
       </w:r>
     </w:p>
     <w:p>
@@ -1650,7 +2136,25 @@
           <w:color w:val="000007"/>
           <w:lang w:eastAsia="ru-RU"/>
         </w:rPr>
-        <w:t xml:space="preserve">12.Дополнительное задание No4 (позволяет набрать +5 процентов от максимального числа баллов БаРС за данную лабораторную). </w:t>
+        <w:t xml:space="preserve">12.Дополнительное задание No4 (позволяет набрать +5 процентов от максимального числа баллов </w:t>
+      </w:r>
+      <w:proofErr w:type="spellStart"/>
+      <w:r>
+        <w:rPr>
+          <w:rFonts w:ascii="Times New Roman" w:eastAsia="Times New Roman" w:hAnsi="Times New Roman" w:cs="Times New Roman"/>
+          <w:color w:val="000007"/>
+          <w:lang w:eastAsia="ru-RU"/>
+        </w:rPr>
+        <w:t>БаРС</w:t>
+      </w:r>
+      <w:proofErr w:type="spellEnd"/>
+      <w:r>
+        <w:rPr>
+          <w:rFonts w:ascii="Times New Roman" w:eastAsia="Times New Roman" w:hAnsi="Times New Roman" w:cs="Times New Roman"/>
+          <w:color w:val="000007"/>
+          <w:lang w:eastAsia="ru-RU"/>
+        </w:rPr>
+        <w:t xml:space="preserve"> за данную лабораторную). </w:t>
       </w:r>
     </w:p>
     <w:p>
@@ -1669,7 +2173,25 @@
           <w:color w:val="000007"/>
           <w:lang w:eastAsia="ru-RU"/>
         </w:rPr>
-        <w:t xml:space="preserve">a)  Используя свою исходную программу из обязательного задания и программы из дополнительных заданий, сравнить стократное время выполнения парсинга + конвертации в цикле. </w:t>
+        <w:t xml:space="preserve">a)  Используя свою исходную программу из обязательного задания и программы из дополнительных заданий, сравнить стократное время выполнения </w:t>
+      </w:r>
+      <w:proofErr w:type="spellStart"/>
+      <w:r>
+        <w:rPr>
+          <w:rFonts w:ascii="Times New Roman" w:eastAsia="Times New Roman" w:hAnsi="Times New Roman" w:cs="Times New Roman"/>
+          <w:color w:val="000007"/>
+          <w:lang w:eastAsia="ru-RU"/>
+        </w:rPr>
+        <w:t>парсинга</w:t>
+      </w:r>
+      <w:proofErr w:type="spellEnd"/>
+      <w:r>
+        <w:rPr>
+          <w:rFonts w:ascii="Times New Roman" w:eastAsia="Times New Roman" w:hAnsi="Times New Roman" w:cs="Times New Roman"/>
+          <w:color w:val="000007"/>
+          <w:lang w:eastAsia="ru-RU"/>
+        </w:rPr>
+        <w:t xml:space="preserve"> + конвертации в цикле. </w:t>
       </w:r>
     </w:p>
     <w:p>
@@ -1688,7 +2210,25 @@
           <w:color w:val="000007"/>
           <w:lang w:eastAsia="ru-RU"/>
         </w:rPr>
-        <w:t xml:space="preserve">b)  Проанализировать полученные результаты и объяснить их сходство/различие. Объяснение должно быть отражено в отчёте. </w:t>
+        <w:t xml:space="preserve">b)  Проанализировать полученные результаты и объяснить их сходство/различие. Объяснение должно быть отражено в </w:t>
+      </w:r>
+      <w:proofErr w:type="spellStart"/>
+      <w:r>
+        <w:rPr>
+          <w:rFonts w:ascii="Times New Roman" w:eastAsia="Times New Roman" w:hAnsi="Times New Roman" w:cs="Times New Roman"/>
+          <w:color w:val="000007"/>
+          <w:lang w:eastAsia="ru-RU"/>
+        </w:rPr>
+        <w:t>отчёте</w:t>
+      </w:r>
+      <w:proofErr w:type="spellEnd"/>
+      <w:r>
+        <w:rPr>
+          <w:rFonts w:ascii="Times New Roman" w:eastAsia="Times New Roman" w:hAnsi="Times New Roman" w:cs="Times New Roman"/>
+          <w:color w:val="000007"/>
+          <w:lang w:eastAsia="ru-RU"/>
+        </w:rPr>
+        <w:t xml:space="preserve">. </w:t>
       </w:r>
     </w:p>
     <w:p>
@@ -1706,7 +2246,25 @@
           <w:color w:val="000007"/>
           <w:lang w:eastAsia="ru-RU"/>
         </w:rPr>
-        <w:t xml:space="preserve">13.Дополнительное задание No5 (позволяет набрать +5 процентов от максимального числа баллов БаРС за данную лабораторную). </w:t>
+        <w:t xml:space="preserve">13.Дополнительное задание No5 (позволяет набрать +5 процентов от максимального числа баллов </w:t>
+      </w:r>
+      <w:proofErr w:type="spellStart"/>
+      <w:r>
+        <w:rPr>
+          <w:rFonts w:ascii="Times New Roman" w:eastAsia="Times New Roman" w:hAnsi="Times New Roman" w:cs="Times New Roman"/>
+          <w:color w:val="000007"/>
+          <w:lang w:eastAsia="ru-RU"/>
+        </w:rPr>
+        <w:t>БаРС</w:t>
+      </w:r>
+      <w:proofErr w:type="spellEnd"/>
+      <w:r>
+        <w:rPr>
+          <w:rFonts w:ascii="Times New Roman" w:eastAsia="Times New Roman" w:hAnsi="Times New Roman" w:cs="Times New Roman"/>
+          <w:color w:val="000007"/>
+          <w:lang w:eastAsia="ru-RU"/>
+        </w:rPr>
+        <w:t xml:space="preserve"> за данную лабораторную). </w:t>
       </w:r>
     </w:p>
     <w:p>
@@ -1725,7 +2283,79 @@
           <w:color w:val="000007"/>
           <w:lang w:eastAsia="ru-RU"/>
         </w:rPr>
-        <w:t xml:space="preserve">a)  Переписать исходную программу, чтобы она осуществляла парсинг и конвертацию исходного файла в любой другой формат (кроме JSON, YAML, XML, HTML): PROTOBUF, TSV, CSV, WML и т.п. </w:t>
+        <w:t xml:space="preserve">a)  Переписать исходную программу, чтобы она осуществляла </w:t>
+      </w:r>
+      <w:proofErr w:type="spellStart"/>
+      <w:r>
+        <w:rPr>
+          <w:rFonts w:ascii="Times New Roman" w:eastAsia="Times New Roman" w:hAnsi="Times New Roman" w:cs="Times New Roman"/>
+          <w:color w:val="000007"/>
+          <w:lang w:eastAsia="ru-RU"/>
+        </w:rPr>
+        <w:t>парсинг</w:t>
+      </w:r>
+      <w:proofErr w:type="spellEnd"/>
+      <w:r>
+        <w:rPr>
+          <w:rFonts w:ascii="Times New Roman" w:eastAsia="Times New Roman" w:hAnsi="Times New Roman" w:cs="Times New Roman"/>
+          <w:color w:val="000007"/>
+          <w:lang w:eastAsia="ru-RU"/>
+        </w:rPr>
+        <w:t xml:space="preserve"> и конвертацию исходного </w:t>
+      </w:r>
+      <w:proofErr w:type="spellStart"/>
+      <w:r>
+        <w:rPr>
+          <w:rFonts w:ascii="Times New Roman" w:eastAsia="Times New Roman" w:hAnsi="Times New Roman" w:cs="Times New Roman"/>
+          <w:color w:val="000007"/>
+          <w:lang w:eastAsia="ru-RU"/>
+        </w:rPr>
+        <w:t>файла</w:t>
+      </w:r>
+      <w:proofErr w:type="spellEnd"/>
+      <w:r>
+        <w:rPr>
+          <w:rFonts w:ascii="Times New Roman" w:eastAsia="Times New Roman" w:hAnsi="Times New Roman" w:cs="Times New Roman"/>
+          <w:color w:val="000007"/>
+          <w:lang w:eastAsia="ru-RU"/>
+        </w:rPr>
+        <w:t xml:space="preserve"> в </w:t>
+      </w:r>
+      <w:proofErr w:type="spellStart"/>
+      <w:r>
+        <w:rPr>
+          <w:rFonts w:ascii="Times New Roman" w:eastAsia="Times New Roman" w:hAnsi="Times New Roman" w:cs="Times New Roman"/>
+          <w:color w:val="000007"/>
+          <w:lang w:eastAsia="ru-RU"/>
+        </w:rPr>
+        <w:t>любои</w:t>
+      </w:r>
+      <w:proofErr w:type="spellEnd"/>
+      <w:r>
+        <w:rPr>
+          <w:rFonts w:ascii="Times New Roman" w:eastAsia="Times New Roman" w:hAnsi="Times New Roman" w:cs="Times New Roman"/>
+          <w:color w:val="000007"/>
+          <w:lang w:eastAsia="ru-RU"/>
+        </w:rPr>
+        <w:t xml:space="preserve">̆ </w:t>
+      </w:r>
+      <w:proofErr w:type="spellStart"/>
+      <w:r>
+        <w:rPr>
+          <w:rFonts w:ascii="Times New Roman" w:eastAsia="Times New Roman" w:hAnsi="Times New Roman" w:cs="Times New Roman"/>
+          <w:color w:val="000007"/>
+          <w:lang w:eastAsia="ru-RU"/>
+        </w:rPr>
+        <w:t>другои</w:t>
+      </w:r>
+      <w:proofErr w:type="spellEnd"/>
+      <w:r>
+        <w:rPr>
+          <w:rFonts w:ascii="Times New Roman" w:eastAsia="Times New Roman" w:hAnsi="Times New Roman" w:cs="Times New Roman"/>
+          <w:color w:val="000007"/>
+          <w:lang w:eastAsia="ru-RU"/>
+        </w:rPr>
+        <w:t xml:space="preserve">̆ формат (кроме JSON, YAML, XML, HTML): PROTOBUF, TSV, CSV, WML и т.п. </w:t>
       </w:r>
     </w:p>
     <w:p>
@@ -1744,7 +2374,25 @@
           <w:color w:val="000007"/>
           <w:lang w:eastAsia="ru-RU"/>
         </w:rPr>
-        <w:t xml:space="preserve">b)  Проанализировать полученные результаты, объяснить особенности использования формата. Объяснение должно быть отражено в отчёте. </w:t>
+        <w:t xml:space="preserve">b)  Проанализировать полученные результаты, объяснить особенности использования формата. Объяснение должно быть отражено в </w:t>
+      </w:r>
+      <w:proofErr w:type="spellStart"/>
+      <w:r>
+        <w:rPr>
+          <w:rFonts w:ascii="Times New Roman" w:eastAsia="Times New Roman" w:hAnsi="Times New Roman" w:cs="Times New Roman"/>
+          <w:color w:val="000007"/>
+          <w:lang w:eastAsia="ru-RU"/>
+        </w:rPr>
+        <w:t>отчёте</w:t>
+      </w:r>
+      <w:proofErr w:type="spellEnd"/>
+      <w:r>
+        <w:rPr>
+          <w:rFonts w:ascii="Times New Roman" w:eastAsia="Times New Roman" w:hAnsi="Times New Roman" w:cs="Times New Roman"/>
+          <w:color w:val="000007"/>
+          <w:lang w:eastAsia="ru-RU"/>
+        </w:rPr>
+        <w:t xml:space="preserve">. </w:t>
       </w:r>
     </w:p>
     <w:p>
@@ -1891,6 +2539,29 @@
     <w:p>
       <w:pPr>
         <w:spacing w:line="360" w:lineRule="auto"/>
+        <w:rPr>
+          <w:rFonts w:ascii="Times New Roman" w:hAnsi="Times New Roman" w:cs="Times New Roman"/>
+        </w:rPr>
+      </w:pPr>
+      <w:r>
+        <w:rPr>
+          <w:rFonts w:ascii="Times New Roman" w:hAnsi="Times New Roman" w:cs="Times New Roman"/>
+        </w:rPr>
+        <w:t xml:space="preserve">Исходный файл 2 для дополнительного задания №4: </w:t>
+      </w:r>
+      <w:hyperlink r:id="rId9" w:history="1">
+        <w:r>
+          <w:rPr>
+            <w:rStyle w:val="aa"/>
+            <w:rFonts w:ascii="Times New Roman" w:hAnsi="Times New Roman" w:cs="Times New Roman"/>
+          </w:rPr>
+          <w:t>https://github.com/Gastozavr/itmo/blob/main/Информатика/lab4/schedule2.json</w:t>
+        </w:r>
+      </w:hyperlink>
+    </w:p>
+    <w:p>
+      <w:pPr>
+        <w:spacing w:line="360" w:lineRule="auto"/>
         <w:jc w:val="both"/>
         <w:rPr>
           <w:rFonts w:ascii="Times New Roman" w:hAnsi="Times New Roman" w:cs="Times New Roman"/>
@@ -1951,7 +2622,7 @@
         </w:rPr>
         <w:t xml:space="preserve"> </w:t>
       </w:r>
-      <w:hyperlink r:id="rId9" w:history="1">
+      <w:hyperlink r:id="rId10" w:history="1">
         <w:r>
           <w:rPr>
             <w:rStyle w:val="aa"/>
@@ -1967,6 +2638,7 @@
           </w:rPr>
           <w:t>://</w:t>
         </w:r>
+        <w:proofErr w:type="spellStart"/>
         <w:r>
           <w:rPr>
             <w:rStyle w:val="aa"/>
@@ -1975,6 +2647,7 @@
           </w:rPr>
           <w:t>github</w:t>
         </w:r>
+        <w:proofErr w:type="spellEnd"/>
         <w:r>
           <w:rPr>
             <w:rStyle w:val="aa"/>
@@ -1997,6 +2670,7 @@
           </w:rPr>
           <w:t>/</w:t>
         </w:r>
+        <w:proofErr w:type="spellStart"/>
         <w:r>
           <w:rPr>
             <w:rStyle w:val="aa"/>
@@ -2005,6 +2679,7 @@
           </w:rPr>
           <w:t>Gastozavr</w:t>
         </w:r>
+        <w:proofErr w:type="spellEnd"/>
         <w:r>
           <w:rPr>
             <w:rStyle w:val="aa"/>
@@ -2012,6 +2687,7 @@
           </w:rPr>
           <w:t>/</w:t>
         </w:r>
+        <w:proofErr w:type="spellStart"/>
         <w:r>
           <w:rPr>
             <w:rStyle w:val="aa"/>
@@ -2020,6 +2696,7 @@
           </w:rPr>
           <w:t>itmo</w:t>
         </w:r>
+        <w:proofErr w:type="spellEnd"/>
         <w:r>
           <w:rPr>
             <w:rStyle w:val="aa"/>
@@ -2087,6 +2764,7 @@
           </w:rPr>
           <w:t>.</w:t>
         </w:r>
+        <w:proofErr w:type="spellStart"/>
         <w:r>
           <w:rPr>
             <w:rStyle w:val="aa"/>
@@ -2095,6 +2773,7 @@
           </w:rPr>
           <w:t>py</w:t>
         </w:r>
+        <w:proofErr w:type="spellEnd"/>
       </w:hyperlink>
     </w:p>
     <w:p>
@@ -2111,7 +2790,7 @@
         </w:rPr>
         <w:t xml:space="preserve">Результат: </w:t>
       </w:r>
-      <w:hyperlink r:id="rId10" w:history="1">
+      <w:hyperlink r:id="rId11" w:history="1">
         <w:r>
           <w:rPr>
             <w:rStyle w:val="aa"/>
@@ -2184,7 +2863,7 @@
         </w:rPr>
         <w:t xml:space="preserve">: </w:t>
       </w:r>
-      <w:hyperlink r:id="rId11" w:history="1">
+      <w:hyperlink r:id="rId12" w:history="1">
         <w:r>
           <w:rPr>
             <w:rStyle w:val="aa"/>
@@ -2208,7 +2887,7 @@
         </w:rPr>
         <w:t xml:space="preserve">Результат: </w:t>
       </w:r>
-      <w:hyperlink r:id="rId12" w:history="1">
+      <w:hyperlink r:id="rId13" w:history="1">
         <w:r>
           <w:rPr>
             <w:rStyle w:val="aa"/>
@@ -2230,7 +2909,35 @@
         <w:rPr>
           <w:rFonts w:ascii="Times New Roman" w:hAnsi="Times New Roman" w:cs="Times New Roman"/>
         </w:rPr>
-        <w:t>В получившемся файле вместо тега &lt;root&gt; пишется &lt;all&gt;. Также отсутствует определение кодировки в первой строчке результирующего XML-файла. В остальном файлы идентичны.</w:t>
+        <w:t>В получившемся файле вместо тега &lt;</w:t>
+      </w:r>
+      <w:proofErr w:type="spellStart"/>
+      <w:r>
+        <w:rPr>
+          <w:rFonts w:ascii="Times New Roman" w:hAnsi="Times New Roman" w:cs="Times New Roman"/>
+        </w:rPr>
+        <w:t>root</w:t>
+      </w:r>
+      <w:proofErr w:type="spellEnd"/>
+      <w:r>
+        <w:rPr>
+          <w:rFonts w:ascii="Times New Roman" w:hAnsi="Times New Roman" w:cs="Times New Roman"/>
+        </w:rPr>
+        <w:t>&gt; пишется &lt;</w:t>
+      </w:r>
+      <w:proofErr w:type="spellStart"/>
+      <w:r>
+        <w:rPr>
+          <w:rFonts w:ascii="Times New Roman" w:hAnsi="Times New Roman" w:cs="Times New Roman"/>
+        </w:rPr>
+        <w:t>all</w:t>
+      </w:r>
+      <w:proofErr w:type="spellEnd"/>
+      <w:r>
+        <w:rPr>
+          <w:rFonts w:ascii="Times New Roman" w:hAnsi="Times New Roman" w:cs="Times New Roman"/>
+        </w:rPr>
+        <w:t>&gt;. Также отсутствует определение кодировки в первой строчке результирующего XML-файла. В остальном файлы идентичны.</w:t>
       </w:r>
     </w:p>
     <w:p>
@@ -2275,7 +2982,7 @@
         </w:rPr>
         <w:t xml:space="preserve">Код: </w:t>
       </w:r>
-      <w:hyperlink r:id="rId13" w:history="1">
+      <w:hyperlink r:id="rId14" w:history="1">
         <w:r>
           <w:rPr>
             <w:rStyle w:val="aa"/>
@@ -2299,7 +3006,7 @@
         </w:rPr>
         <w:t xml:space="preserve">Результат: </w:t>
       </w:r>
-      <w:hyperlink r:id="rId14" w:history="1">
+      <w:hyperlink r:id="rId15" w:history="1">
         <w:r>
           <w:rPr>
             <w:rStyle w:val="aa"/>
@@ -2365,7 +3072,7 @@
         </w:rPr>
         <w:t xml:space="preserve">Код: </w:t>
       </w:r>
-      <w:hyperlink r:id="rId15" w:history="1">
+      <w:hyperlink r:id="rId16" w:history="1">
         <w:r>
           <w:rPr>
             <w:rStyle w:val="aa"/>
@@ -2381,6 +3088,8 @@
         <w:jc w:val="both"/>
         <w:rPr>
           <w:rFonts w:ascii="Times New Roman" w:hAnsi="Times New Roman" w:cs="Times New Roman"/>
+          <w:color w:val="0563C1" w:themeColor="hyperlink"/>
+          <w:u w:val="single"/>
         </w:rPr>
       </w:pPr>
       <w:r>
@@ -2389,13 +3098,13 @@
         </w:rPr>
         <w:t xml:space="preserve">Результат: </w:t>
       </w:r>
-      <w:hyperlink r:id="rId16" w:history="1">
+      <w:hyperlink r:id="rId17" w:history="1">
         <w:r>
           <w:rPr>
             <w:rStyle w:val="aa"/>
             <w:rFonts w:ascii="Times New Roman" w:hAnsi="Times New Roman" w:cs="Times New Roman"/>
           </w:rPr>
-          <w:t>https://github.com/Gastozavr/itmo/blob/main/Информатика/lab4/rez3.xml</w:t>
+          <w:t>https://github.com/Gastozavr/itmo/blob/main/Информатика/lab4/rez3_1.xml</w:t>
         </w:r>
       </w:hyperlink>
     </w:p>
@@ -2410,6 +3119,45 @@
         <w:rPr>
           <w:rFonts w:ascii="Times New Roman" w:hAnsi="Times New Roman" w:cs="Times New Roman"/>
         </w:rPr>
+        <w:t>Результат с другими входными данными:</w:t>
+      </w:r>
+    </w:p>
+    <w:p>
+      <w:pPr>
+        <w:jc w:val="both"/>
+        <w:rPr>
+          <w:rFonts w:ascii="Times New Roman" w:hAnsi="Times New Roman" w:cs="Times New Roman"/>
+        </w:rPr>
+      </w:pPr>
+      <w:hyperlink r:id="rId18" w:history="1">
+        <w:r>
+          <w:rPr>
+            <w:rStyle w:val="aa"/>
+            <w:rFonts w:ascii="Times New Roman" w:hAnsi="Times New Roman" w:cs="Times New Roman"/>
+          </w:rPr>
+          <w:t>https://github.com/Gastozavr/itmo/blob/main/Информатика/lab4/rez3_2.xml</w:t>
+        </w:r>
+      </w:hyperlink>
+    </w:p>
+    <w:p>
+      <w:pPr>
+        <w:jc w:val="both"/>
+        <w:rPr>
+          <w:rFonts w:ascii="Times New Roman" w:hAnsi="Times New Roman" w:cs="Times New Roman"/>
+        </w:rPr>
+      </w:pPr>
+    </w:p>
+    <w:p>
+      <w:pPr>
+        <w:jc w:val="both"/>
+        <w:rPr>
+          <w:rFonts w:ascii="Times New Roman" w:hAnsi="Times New Roman" w:cs="Times New Roman"/>
+        </w:rPr>
+      </w:pPr>
+      <w:r>
+        <w:rPr>
+          <w:rFonts w:ascii="Times New Roman" w:hAnsi="Times New Roman" w:cs="Times New Roman"/>
+        </w:rPr>
         <w:t>Получившийся файл идентичен файлу обязательного задания. Алгоритм обработки JSON-файла был изменен с построчного на посимвольный. Функционал был дополнен.</w:t>
       </w:r>
     </w:p>
@@ -2446,6 +3194,7 @@
           <w:rFonts w:cs="Times New Roman"/>
           <w:szCs w:val="24"/>
         </w:rPr>
+        <w:lastRenderedPageBreak/>
         <w:t>5. Дополнительное задание №4</w:t>
       </w:r>
       <w:bookmarkEnd w:id="6"/>
@@ -2464,7 +3213,7 @@
         </w:rPr>
         <w:t xml:space="preserve">Код: </w:t>
       </w:r>
-      <w:hyperlink r:id="rId17" w:history="1">
+      <w:hyperlink r:id="rId19" w:history="1">
         <w:r>
           <w:rPr>
             <w:rStyle w:val="aa"/>
@@ -2545,7 +3294,6 @@
           <w:rFonts w:ascii="Times New Roman" w:hAnsi="Times New Roman" w:cs="Times New Roman"/>
           <w:noProof/>
         </w:rPr>
-        <w:lastRenderedPageBreak/>
         <w:drawing>
           <wp:inline distT="0" distB="0" distL="0" distR="0" wp14:anchorId="39652E61" wp14:editId="79B104EB">
             <wp:extent cx="3251200" cy="1168400"/>
@@ -2562,7 +3310,7 @@
                     <pic:cNvPicPr/>
                   </pic:nvPicPr>
                   <pic:blipFill>
-                    <a:blip r:embed="rId18">
+                    <a:blip r:embed="rId20">
                       <a:extLst>
                         <a:ext uri="{28A0092B-C50C-407E-A947-70E740481C1C}">
                           <a14:useLocalDpi xmlns:a14="http://schemas.microsoft.com/office/drawing/2010/main" val="0"/>
@@ -2664,7 +3412,49 @@
         <w:rPr>
           <w:rFonts w:ascii="Times New Roman" w:hAnsi="Times New Roman" w:cs="Times New Roman"/>
         </w:rPr>
-        <w:t>Программа обязательного задания работает быстрее всего, потому что там реализована работа только исходного файла. Доп 2 работает чуть дольше, потому что применено использование регулярных выражений. Доп 3 расширяет функционал парсера, следовательно, увеличивает время работы программы. Доп 1 работает дольше всех, потому что является универсальным парсером, в библиотеке реализованы все тонкости перевода JSON в XML.</w:t>
+        <w:t xml:space="preserve">Программа обязательного задания работает быстрее всего, потому что там реализована работа только исходного файла. </w:t>
+      </w:r>
+      <w:proofErr w:type="spellStart"/>
+      <w:r>
+        <w:rPr>
+          <w:rFonts w:ascii="Times New Roman" w:hAnsi="Times New Roman" w:cs="Times New Roman"/>
+        </w:rPr>
+        <w:t>Доп</w:t>
+      </w:r>
+      <w:proofErr w:type="spellEnd"/>
+      <w:r>
+        <w:rPr>
+          <w:rFonts w:ascii="Times New Roman" w:hAnsi="Times New Roman" w:cs="Times New Roman"/>
+        </w:rPr>
+        <w:t xml:space="preserve"> 2 работает чуть дольше, потому что применено использование регулярных выражений. </w:t>
+      </w:r>
+      <w:proofErr w:type="spellStart"/>
+      <w:r>
+        <w:rPr>
+          <w:rFonts w:ascii="Times New Roman" w:hAnsi="Times New Roman" w:cs="Times New Roman"/>
+        </w:rPr>
+        <w:t>Доп</w:t>
+      </w:r>
+      <w:proofErr w:type="spellEnd"/>
+      <w:r>
+        <w:rPr>
+          <w:rFonts w:ascii="Times New Roman" w:hAnsi="Times New Roman" w:cs="Times New Roman"/>
+        </w:rPr>
+        <w:t xml:space="preserve"> 3 расширяет функционал парсера, следовательно, увеличивает время работы программы. </w:t>
+      </w:r>
+      <w:proofErr w:type="spellStart"/>
+      <w:r>
+        <w:rPr>
+          <w:rFonts w:ascii="Times New Roman" w:hAnsi="Times New Roman" w:cs="Times New Roman"/>
+        </w:rPr>
+        <w:t>Доп</w:t>
+      </w:r>
+      <w:proofErr w:type="spellEnd"/>
+      <w:r>
+        <w:rPr>
+          <w:rFonts w:ascii="Times New Roman" w:hAnsi="Times New Roman" w:cs="Times New Roman"/>
+        </w:rPr>
+        <w:t xml:space="preserve"> 1 работает дольше всех, потому что является универсальным парсером, в библиотеке реализованы все тонкости перевода JSON в XML.</w:t>
       </w:r>
     </w:p>
     <w:p>
@@ -2708,7 +3498,7 @@
         </w:rPr>
         <w:t xml:space="preserve">Код: </w:t>
       </w:r>
-      <w:hyperlink r:id="rId19" w:history="1">
+      <w:hyperlink r:id="rId21" w:history="1">
         <w:r>
           <w:rPr>
             <w:rStyle w:val="aa"/>
@@ -2732,7 +3522,7 @@
         </w:rPr>
         <w:t xml:space="preserve">Результат: </w:t>
       </w:r>
-      <w:hyperlink r:id="rId20" w:history="1">
+      <w:hyperlink r:id="rId22" w:history="1">
         <w:r>
           <w:rPr>
             <w:rStyle w:val="aa"/>
@@ -2748,6 +3538,7 @@
           </w:rPr>
           <w:t>://</w:t>
         </w:r>
+        <w:proofErr w:type="spellStart"/>
         <w:r>
           <w:rPr>
             <w:rStyle w:val="aa"/>
@@ -2756,6 +3547,7 @@
           </w:rPr>
           <w:t>github</w:t>
         </w:r>
+        <w:proofErr w:type="spellEnd"/>
         <w:r>
           <w:rPr>
             <w:rStyle w:val="aa"/>
@@ -2778,6 +3570,7 @@
           </w:rPr>
           <w:t>/</w:t>
         </w:r>
+        <w:proofErr w:type="spellStart"/>
         <w:r>
           <w:rPr>
             <w:rStyle w:val="aa"/>
@@ -2786,6 +3579,7 @@
           </w:rPr>
           <w:t>Gastozavr</w:t>
         </w:r>
+        <w:proofErr w:type="spellEnd"/>
         <w:r>
           <w:rPr>
             <w:rStyle w:val="aa"/>
@@ -2793,6 +3587,7 @@
           </w:rPr>
           <w:t>/</w:t>
         </w:r>
+        <w:proofErr w:type="spellStart"/>
         <w:r>
           <w:rPr>
             <w:rStyle w:val="aa"/>
@@ -2801,6 +3596,7 @@
           </w:rPr>
           <w:t>itmo</w:t>
         </w:r>
+        <w:proofErr w:type="spellEnd"/>
         <w:r>
           <w:rPr>
             <w:rStyle w:val="aa"/>
@@ -2963,7 +3759,21 @@
         <w:rPr>
           <w:rFonts w:ascii="Times New Roman" w:hAnsi="Times New Roman" w:cs="Times New Roman"/>
         </w:rPr>
-        <w:t>CSV. Также был получен опыт преобразования форматов между собой с помощью библиотек и самописного алгоритма. Кроме того, был повторно изучен материал для работы с регулярными выражениями.</w:t>
+        <w:t xml:space="preserve">CSV. Также был получен опыт преобразования форматов между собой с помощью библиотек и </w:t>
+      </w:r>
+      <w:proofErr w:type="spellStart"/>
+      <w:r>
+        <w:rPr>
+          <w:rFonts w:ascii="Times New Roman" w:hAnsi="Times New Roman" w:cs="Times New Roman"/>
+        </w:rPr>
+        <w:t>самописного</w:t>
+      </w:r>
+      <w:proofErr w:type="spellEnd"/>
+      <w:r>
+        <w:rPr>
+          <w:rFonts w:ascii="Times New Roman" w:hAnsi="Times New Roman" w:cs="Times New Roman"/>
+        </w:rPr>
+        <w:t xml:space="preserve"> алгоритма. Кроме того, был повторно изучен материал для работы с регулярными выражениями.</w:t>
       </w:r>
     </w:p>
     <w:p>
@@ -2992,12 +3802,37 @@
           <w:szCs w:val="24"/>
         </w:rPr>
       </w:pPr>
+      <w:proofErr w:type="spellStart"/>
       <w:r>
         <w:rPr>
           <w:rFonts w:ascii="Times New Roman" w:hAnsi="Times New Roman" w:cs="Times New Roman"/>
           <w:sz w:val="24"/>
         </w:rPr>
-        <w:t>Балакшин П.В., Соснин В.В., Калинин И.В., Малышева Т.А., Раков С.В., Рущенко Н.Г., Дергачев А.М. Информатика: лабораторные работы и тесты: Учебно-методическое пособие / Рецензент: Поляков В.И. - Санкт-Петербург: Университет ИТМО, 2019. - 56 с.</w:t>
+        <w:t>Балакшин</w:t>
+      </w:r>
+      <w:proofErr w:type="spellEnd"/>
+      <w:r>
+        <w:rPr>
+          <w:rFonts w:ascii="Times New Roman" w:hAnsi="Times New Roman" w:cs="Times New Roman"/>
+          <w:sz w:val="24"/>
+        </w:rPr>
+        <w:t xml:space="preserve"> П.В., Соснин В.В., Калинин И.В., Малышева Т.А., Раков С.В., </w:t>
+      </w:r>
+      <w:proofErr w:type="spellStart"/>
+      <w:r>
+        <w:rPr>
+          <w:rFonts w:ascii="Times New Roman" w:hAnsi="Times New Roman" w:cs="Times New Roman"/>
+          <w:sz w:val="24"/>
+        </w:rPr>
+        <w:t>Рущенко</w:t>
+      </w:r>
+      <w:proofErr w:type="spellEnd"/>
+      <w:r>
+        <w:rPr>
+          <w:rFonts w:ascii="Times New Roman" w:hAnsi="Times New Roman" w:cs="Times New Roman"/>
+          <w:sz w:val="24"/>
+        </w:rPr>
+        <w:t xml:space="preserve"> Н.Г., Дергачев А.М. Информатика: лабораторные работы и тесты: Учебно-методическое пособие / Рецензент: Поляков В.И. - Санкт-Петербург: Университет ИТМО, 2019. - 56 с.</w:t>
       </w:r>
     </w:p>
     <w:p>
@@ -3021,7 +3856,23 @@
           <w:rFonts w:ascii="Times New Roman" w:hAnsi="Times New Roman" w:cs="Times New Roman"/>
           <w:sz w:val="24"/>
         </w:rPr>
-        <w:t>Грошев А.С. Г89 Информатика: Учебник для вузов / А.С. Грошев. – Архангельск, Арханг. гос. техн. ун-т, 2010. -470с.</w:t>
+        <w:t xml:space="preserve">Грошев А.С. Г89 Информатика: Учебник для вузов / А.С. Грошев. – Архангельск, </w:t>
+      </w:r>
+      <w:proofErr w:type="spellStart"/>
+      <w:r>
+        <w:rPr>
+          <w:rFonts w:ascii="Times New Roman" w:hAnsi="Times New Roman" w:cs="Times New Roman"/>
+          <w:sz w:val="24"/>
+        </w:rPr>
+        <w:t>Арханг</w:t>
+      </w:r>
+      <w:proofErr w:type="spellEnd"/>
+      <w:r>
+        <w:rPr>
+          <w:rFonts w:ascii="Times New Roman" w:hAnsi="Times New Roman" w:cs="Times New Roman"/>
+          <w:sz w:val="24"/>
+        </w:rPr>
+        <w:t>. гос. техн. ун-т, 2010. -470с.</w:t>
       </w:r>
     </w:p>
     <w:p>
@@ -3045,8 +3896,8 @@
       </w:pPr>
     </w:p>
     <w:sectPr>
-      <w:headerReference w:type="first" r:id="rId21"/>
-      <w:footerReference w:type="first" r:id="rId22"/>
+      <w:headerReference w:type="first" r:id="rId23"/>
+      <w:footerReference w:type="first" r:id="rId24"/>
       <w:pgSz w:w="11906" w:h="16838"/>
       <w:pgMar w:top="1134" w:right="850" w:bottom="1134" w:left="1701" w:header="708" w:footer="708" w:gutter="0"/>
       <w:cols w:space="708"/>

</xml_diff>